<commit_message>
Notes, Exam Work and Lab work
</commit_message>
<xml_diff>
--- a/Data Science/Data Science Notes.docx
+++ b/Data Science/Data Science Notes.docx
@@ -1873,24 +1873,27 @@
         </w:numPr>
       </w:pPr>
       <w:r>
-        <w:t xml:space="preserve">Pandas offers two data structures: Dataframes and Series </w:t>
-      </w:r>
-    </w:p>
-    <w:p>
-      <w:pPr>
-        <w:pStyle w:val="ListParagraph"/>
-        <w:numPr>
-          <w:ilvl w:val="0"/>
-          <w:numId w:val="2"/>
-        </w:numPr>
-      </w:pPr>
-      <w:proofErr w:type="spellStart"/>
-      <w:r>
-        <w:t>DataFrame</w:t>
-      </w:r>
-      <w:proofErr w:type="spellEnd"/>
-      <w:r>
-        <w:t xml:space="preserve">: flexible 2D </w:t>
+        <w:t xml:space="preserve">Pandas offers two data structures: </w:t>
+      </w:r>
+      <w:proofErr w:type="spellStart"/>
+      <w:r>
+        <w:t>Dataframes</w:t>
+      </w:r>
+      <w:proofErr w:type="spellEnd"/>
+      <w:r>
+        <w:t xml:space="preserve"> and Series </w:t>
+      </w:r>
+    </w:p>
+    <w:p>
+      <w:pPr>
+        <w:pStyle w:val="ListParagraph"/>
+        <w:numPr>
+          <w:ilvl w:val="0"/>
+          <w:numId w:val="2"/>
+        </w:numPr>
+      </w:pPr>
+      <w:r>
+        <w:t xml:space="preserve">DataFrame: flexible 2D </w:t>
       </w:r>
       <w:r>
         <w:t>labeled</w:t>
@@ -1908,15 +1911,7 @@
         </w:numPr>
       </w:pPr>
       <w:r>
-        <w:t xml:space="preserve">Fastest way to create a </w:t>
-      </w:r>
-      <w:proofErr w:type="spellStart"/>
-      <w:r>
-        <w:t>DataFrame</w:t>
-      </w:r>
-      <w:proofErr w:type="spellEnd"/>
-      <w:r>
-        <w:t xml:space="preserve"> is to pass a dictionary of lists</w:t>
+        <w:t>Fastest way to create a DataFrame is to pass a dictionary of lists</w:t>
       </w:r>
     </w:p>
     <w:p>
@@ -4064,7 +4059,15 @@
         </w:numPr>
       </w:pPr>
       <w:r>
-        <w:t xml:space="preserve">Binary: Assign an input into one of two classes (one is the state of interest and the other is the normal state, commonly referred to as positive and negative classes respectively) </w:t>
+        <w:t xml:space="preserve">Binary: Assign an input into one of two classes (one is the state of </w:t>
+      </w:r>
+      <w:proofErr w:type="gramStart"/>
+      <w:r>
+        <w:t>interest</w:t>
+      </w:r>
+      <w:proofErr w:type="gramEnd"/>
+      <w:r>
+        <w:t xml:space="preserve"> and the other is the normal state, commonly referred to as positive and negative classes respectively) </w:t>
       </w:r>
     </w:p>
     <w:p>
@@ -4798,6 +4801,9 @@
         <w:br/>
       </w:r>
       <w:r>
+        <w:rPr>
+          <w:noProof/>
+        </w:rPr>
         <w:drawing>
           <wp:inline distT="0" distB="0" distL="0" distR="0" wp14:anchorId="0B35497A" wp14:editId="2ADF92F8">
             <wp:extent cx="5792008" cy="3210373"/>
@@ -5473,6 +5479,9 @@
         <w:t xml:space="preserve"> </w:t>
       </w:r>
       <w:r>
+        <w:rPr>
+          <w:noProof/>
+        </w:rPr>
         <w:drawing>
           <wp:inline distT="0" distB="0" distL="0" distR="0" wp14:anchorId="47A2B96C" wp14:editId="2BB1D76E">
             <wp:extent cx="3610479" cy="1810003"/>
@@ -5984,10 +5993,7 @@
         </w:numPr>
       </w:pPr>
       <w:r>
-        <w:t xml:space="preserve">IDF is inverse document frequency:  this is the total number of distinct documents containing a term with the goal of penalising common terms appearing in almost </w:t>
-      </w:r>
-      <w:r>
-        <w:t>every document</w:t>
+        <w:t>IDF is inverse document frequency:  this is the total number of distinct documents containing a term with the goal of penalising common terms appearing in almost every document</w:t>
       </w:r>
     </w:p>
     <w:p>
@@ -6003,6 +6009,9 @@
         <w:t xml:space="preserve">Formula: </w:t>
       </w:r>
       <w:r>
+        <w:rPr>
+          <w:noProof/>
+        </w:rPr>
         <w:drawing>
           <wp:inline distT="0" distB="0" distL="0" distR="0" wp14:anchorId="7F52A454" wp14:editId="17106232">
             <wp:extent cx="3801005" cy="895475"/>
@@ -6815,10 +6824,7 @@
         <w:sym w:font="Wingdings" w:char="F0E0"/>
       </w:r>
       <w:r>
-        <w:t xml:space="preserve"> </w:t>
-      </w:r>
-      <w:r>
-        <w:t>Thu 01 2020</w:t>
+        <w:t xml:space="preserve"> Thu 01 2020</w:t>
       </w:r>
       <w:r>
         <w:br/>
@@ -6853,6 +6859,9 @@
         <w:br/>
       </w:r>
       <w:r>
+        <w:rPr>
+          <w:noProof/>
+        </w:rPr>
         <w:drawing>
           <wp:inline distT="0" distB="0" distL="0" distR="0" wp14:anchorId="06E55EAA" wp14:editId="07AE58FC">
             <wp:extent cx="2572109" cy="4401164"/>
@@ -6904,13 +6913,14 @@
       <w:r>
         <w:sym w:font="Wingdings" w:char="F0E0"/>
       </w:r>
-      <w:proofErr w:type="spellStart"/>
-      <w:r>
-        <w:t>dattime</w:t>
-      </w:r>
-      <w:proofErr w:type="spellEnd"/>
-      <w:r>
-        <w:t xml:space="preserve">) can be done using </w:t>
+      <w:r>
+        <w:t>dat</w:t>
+      </w:r>
+      <w:r>
+        <w:t>e</w:t>
+      </w:r>
+      <w:r>
+        <w:t xml:space="preserve">time) can be done using </w:t>
       </w:r>
       <w:proofErr w:type="spellStart"/>
       <w:proofErr w:type="gramStart"/>
@@ -7359,6 +7369,26 @@
       <w:proofErr w:type="gramEnd"/>
       <w:r>
         <w:t xml:space="preserve">(datetime code) </w:t>
+      </w:r>
+    </w:p>
+    <w:p>
+      <w:pPr>
+        <w:pStyle w:val="ListParagraph"/>
+        <w:numPr>
+          <w:ilvl w:val="1"/>
+          <w:numId w:val="2"/>
+        </w:numPr>
+      </w:pPr>
+      <w:r>
+        <w:t xml:space="preserve">Best used to get end on </w:t>
+      </w:r>
+      <w:proofErr w:type="gramStart"/>
+      <w:r>
+        <w:t>period of time</w:t>
+      </w:r>
+      <w:proofErr w:type="gramEnd"/>
+      <w:r>
+        <w:t xml:space="preserve"> frequencies</w:t>
       </w:r>
     </w:p>
     <w:p>
@@ -8403,6 +8433,7 @@
   <w:style w:type="character" w:default="1" w:styleId="DefaultParagraphFont">
     <w:name w:val="Default Paragraph Font"/>
     <w:uiPriority w:val="1"/>
+    <w:semiHidden/>
     <w:unhideWhenUsed/>
   </w:style>
   <w:style w:type="table" w:default="1" w:styleId="TableNormal">

</xml_diff>